<commit_message>
Updated Week 6 notes
</commit_message>
<xml_diff>
--- a/Review/Week 6.docx
+++ b/Review/Week 6.docx
@@ -1293,10 +1293,845 @@
           <w:i/>
           <w:iCs/>
         </w:rPr>
+        <w:t>Machine learning system design</w:t>
+      </w:r>
+    </w:p>
+    <w:p>
+      <w:pPr>
+        <w:pStyle w:val="ListParagraph"/>
+        <w:numPr>
+          <w:ilvl w:val="0"/>
+          <w:numId w:val="18"/>
+        </w:numPr>
+        <w:rPr>
+          <w:i/>
+          <w:iCs/>
+        </w:rPr>
+      </w:pPr>
+      <w:r>
+        <w:rPr>
+          <w:i/>
+          <w:iCs/>
+        </w:rPr>
         <w:t>Spam classification example</w:t>
       </w:r>
     </w:p>
-    <w:p/>
+    <w:p>
+      <w:r>
+        <w:rPr>
+          <w:noProof/>
+        </w:rPr>
+        <w:lastRenderedPageBreak/>
+        <w:drawing>
+          <wp:inline distT="0" distB="0" distL="0" distR="0" wp14:anchorId="52988EAC" wp14:editId="4BEBEB02">
+            <wp:extent cx="5934075" cy="5086350"/>
+            <wp:effectExtent l="0" t="0" r="9525" b="0"/>
+            <wp:docPr id="3" name="Picture 3"/>
+            <wp:cNvGraphicFramePr>
+              <a:graphicFrameLocks xmlns:a="http://schemas.openxmlformats.org/drawingml/2006/main" noChangeAspect="1"/>
+            </wp:cNvGraphicFramePr>
+            <a:graphic xmlns:a="http://schemas.openxmlformats.org/drawingml/2006/main">
+              <a:graphicData uri="http://schemas.openxmlformats.org/drawingml/2006/picture">
+                <pic:pic xmlns:pic="http://schemas.openxmlformats.org/drawingml/2006/picture">
+                  <pic:nvPicPr>
+                    <pic:cNvPr id="0" name="Picture 3"/>
+                    <pic:cNvPicPr>
+                      <a:picLocks noChangeAspect="1" noChangeArrowheads="1"/>
+                    </pic:cNvPicPr>
+                  </pic:nvPicPr>
+                  <pic:blipFill>
+                    <a:blip r:embed="rId14">
+                      <a:extLst>
+                        <a:ext uri="{28A0092B-C50C-407E-A947-70E740481C1C}">
+                          <a14:useLocalDpi xmlns:a14="http://schemas.microsoft.com/office/drawing/2010/main" val="0"/>
+                        </a:ext>
+                      </a:extLst>
+                    </a:blip>
+                    <a:srcRect/>
+                    <a:stretch>
+                      <a:fillRect/>
+                    </a:stretch>
+                  </pic:blipFill>
+                  <pic:spPr bwMode="auto">
+                    <a:xfrm>
+                      <a:off x="0" y="0"/>
+                      <a:ext cx="5934075" cy="5086350"/>
+                    </a:xfrm>
+                    <a:prstGeom prst="rect">
+                      <a:avLst/>
+                    </a:prstGeom>
+                    <a:noFill/>
+                    <a:ln>
+                      <a:noFill/>
+                    </a:ln>
+                  </pic:spPr>
+                </pic:pic>
+              </a:graphicData>
+            </a:graphic>
+          </wp:inline>
+        </w:drawing>
+      </w:r>
+    </w:p>
+    <w:p>
+      <w:pPr>
+        <w:rPr>
+          <w:sz w:val="10"/>
+          <w:szCs w:val="10"/>
+        </w:rPr>
+      </w:pPr>
+    </w:p>
+    <w:p>
+      <w:pPr>
+        <w:pStyle w:val="Subtitle"/>
+        <w:numPr>
+          <w:ilvl w:val="0"/>
+          <w:numId w:val="0"/>
+        </w:numPr>
+        <w:spacing w:after="0" w:line="240" w:lineRule="auto"/>
+        <w:rPr>
+          <w:rFonts w:ascii="Times New Roman" w:hAnsi="Times New Roman" w:cs="Times New Roman"/>
+          <w:u w:val="single"/>
+        </w:rPr>
+      </w:pPr>
+      <w:r>
+        <w:rPr>
+          <w:rFonts w:ascii="Times New Roman" w:hAnsi="Times New Roman" w:cs="Times New Roman"/>
+          <w:u w:val="single"/>
+        </w:rPr>
+        <w:t>Error Analysis</w:t>
+      </w:r>
+    </w:p>
+    <w:p>
+      <w:pPr>
+        <w:pStyle w:val="ListParagraph"/>
+        <w:numPr>
+          <w:ilvl w:val="0"/>
+          <w:numId w:val="20"/>
+        </w:numPr>
+      </w:pPr>
+      <w:r>
+        <w:t>Premature optimization</w:t>
+      </w:r>
+    </w:p>
+    <w:p>
+      <w:pPr>
+        <w:pStyle w:val="ListParagraph"/>
+        <w:numPr>
+          <w:ilvl w:val="0"/>
+          <w:numId w:val="20"/>
+        </w:numPr>
+      </w:pPr>
+      <w:r>
+        <w:t>Numerical evaluation</w:t>
+      </w:r>
+    </w:p>
+    <w:p>
+      <w:r>
+        <w:rPr>
+          <w:noProof/>
+        </w:rPr>
+        <w:lastRenderedPageBreak/>
+        <w:drawing>
+          <wp:inline distT="0" distB="0" distL="0" distR="0" wp14:anchorId="0A706E0F" wp14:editId="6B29469C">
+            <wp:extent cx="5934075" cy="2247900"/>
+            <wp:effectExtent l="0" t="0" r="9525" b="0"/>
+            <wp:docPr id="10" name="Picture 10"/>
+            <wp:cNvGraphicFramePr>
+              <a:graphicFrameLocks xmlns:a="http://schemas.openxmlformats.org/drawingml/2006/main" noChangeAspect="1"/>
+            </wp:cNvGraphicFramePr>
+            <a:graphic xmlns:a="http://schemas.openxmlformats.org/drawingml/2006/main">
+              <a:graphicData uri="http://schemas.openxmlformats.org/drawingml/2006/picture">
+                <pic:pic xmlns:pic="http://schemas.openxmlformats.org/drawingml/2006/picture">
+                  <pic:nvPicPr>
+                    <pic:cNvPr id="0" name="Picture 6"/>
+                    <pic:cNvPicPr>
+                      <a:picLocks noChangeAspect="1" noChangeArrowheads="1"/>
+                    </pic:cNvPicPr>
+                  </pic:nvPicPr>
+                  <pic:blipFill>
+                    <a:blip r:embed="rId15">
+                      <a:extLst>
+                        <a:ext uri="{28A0092B-C50C-407E-A947-70E740481C1C}">
+                          <a14:useLocalDpi xmlns:a14="http://schemas.microsoft.com/office/drawing/2010/main" val="0"/>
+                        </a:ext>
+                      </a:extLst>
+                    </a:blip>
+                    <a:srcRect/>
+                    <a:stretch>
+                      <a:fillRect/>
+                    </a:stretch>
+                  </pic:blipFill>
+                  <pic:spPr bwMode="auto">
+                    <a:xfrm>
+                      <a:off x="0" y="0"/>
+                      <a:ext cx="5934075" cy="2247900"/>
+                    </a:xfrm>
+                    <a:prstGeom prst="rect">
+                      <a:avLst/>
+                    </a:prstGeom>
+                    <a:noFill/>
+                    <a:ln>
+                      <a:noFill/>
+                    </a:ln>
+                  </pic:spPr>
+                </pic:pic>
+              </a:graphicData>
+            </a:graphic>
+          </wp:inline>
+        </w:drawing>
+      </w:r>
+    </w:p>
+    <w:p>
+      <w:r>
+        <w:rPr>
+          <w:noProof/>
+        </w:rPr>
+        <w:drawing>
+          <wp:inline distT="0" distB="0" distL="0" distR="0" wp14:anchorId="611D83E1" wp14:editId="26E0456D">
+            <wp:extent cx="5934075" cy="3571875"/>
+            <wp:effectExtent l="0" t="0" r="9525" b="9525"/>
+            <wp:docPr id="7" name="Picture 7"/>
+            <wp:cNvGraphicFramePr>
+              <a:graphicFrameLocks xmlns:a="http://schemas.openxmlformats.org/drawingml/2006/main" noChangeAspect="1"/>
+            </wp:cNvGraphicFramePr>
+            <a:graphic xmlns:a="http://schemas.openxmlformats.org/drawingml/2006/main">
+              <a:graphicData uri="http://schemas.openxmlformats.org/drawingml/2006/picture">
+                <pic:pic xmlns:pic="http://schemas.openxmlformats.org/drawingml/2006/picture">
+                  <pic:nvPicPr>
+                    <pic:cNvPr id="0" name="Picture 5"/>
+                    <pic:cNvPicPr>
+                      <a:picLocks noChangeAspect="1" noChangeArrowheads="1"/>
+                    </pic:cNvPicPr>
+                  </pic:nvPicPr>
+                  <pic:blipFill>
+                    <a:blip r:embed="rId16">
+                      <a:extLst>
+                        <a:ext uri="{28A0092B-C50C-407E-A947-70E740481C1C}">
+                          <a14:useLocalDpi xmlns:a14="http://schemas.microsoft.com/office/drawing/2010/main" val="0"/>
+                        </a:ext>
+                      </a:extLst>
+                    </a:blip>
+                    <a:srcRect/>
+                    <a:stretch>
+                      <a:fillRect/>
+                    </a:stretch>
+                  </pic:blipFill>
+                  <pic:spPr bwMode="auto">
+                    <a:xfrm>
+                      <a:off x="0" y="0"/>
+                      <a:ext cx="5934075" cy="3571875"/>
+                    </a:xfrm>
+                    <a:prstGeom prst="rect">
+                      <a:avLst/>
+                    </a:prstGeom>
+                    <a:noFill/>
+                    <a:ln>
+                      <a:noFill/>
+                    </a:ln>
+                  </pic:spPr>
+                </pic:pic>
+              </a:graphicData>
+            </a:graphic>
+          </wp:inline>
+        </w:drawing>
+      </w:r>
+    </w:p>
+    <w:p>
+      <w:pPr>
+        <w:rPr>
+          <w:sz w:val="10"/>
+          <w:szCs w:val="10"/>
+        </w:rPr>
+      </w:pPr>
+    </w:p>
+    <w:p>
+      <w:pPr>
+        <w:pStyle w:val="Heading2"/>
+        <w:spacing w:before="0" w:line="480" w:lineRule="auto"/>
+        <w:rPr>
+          <w:rFonts w:ascii="Times New Roman" w:hAnsi="Times New Roman" w:cs="Times New Roman"/>
+          <w:b w:val="0"/>
+          <w:sz w:val="32"/>
+          <w:szCs w:val="32"/>
+        </w:rPr>
+      </w:pPr>
+      <w:r>
+        <w:rPr>
+          <w:rFonts w:ascii="Times New Roman" w:hAnsi="Times New Roman" w:cs="Times New Roman"/>
+          <w:b w:val="0"/>
+          <w:sz w:val="32"/>
+          <w:szCs w:val="32"/>
+        </w:rPr>
+        <w:t>Handling Skewed Data</w:t>
+      </w:r>
+    </w:p>
+    <w:p>
+      <w:pPr>
+        <w:pStyle w:val="Subtitle"/>
+        <w:numPr>
+          <w:ilvl w:val="0"/>
+          <w:numId w:val="0"/>
+        </w:numPr>
+        <w:spacing w:after="0" w:line="240" w:lineRule="auto"/>
+        <w:rPr>
+          <w:rFonts w:ascii="Times New Roman" w:hAnsi="Times New Roman" w:cs="Times New Roman"/>
+          <w:u w:val="single"/>
+        </w:rPr>
+      </w:pPr>
+      <w:r>
+        <w:rPr>
+          <w:rFonts w:ascii="Times New Roman" w:hAnsi="Times New Roman" w:cs="Times New Roman"/>
+          <w:u w:val="single"/>
+        </w:rPr>
+        <w:t xml:space="preserve">Error Metrics </w:t>
+      </w:r>
+      <w:r>
+        <w:rPr>
+          <w:rFonts w:ascii="Times New Roman" w:hAnsi="Times New Roman" w:cs="Times New Roman"/>
+          <w:u w:val="single"/>
+        </w:rPr>
+        <w:t>for</w:t>
+      </w:r>
+      <w:r>
+        <w:rPr>
+          <w:rFonts w:ascii="Times New Roman" w:hAnsi="Times New Roman" w:cs="Times New Roman"/>
+          <w:u w:val="single"/>
+        </w:rPr>
+        <w:t xml:space="preserve"> Skewed </w:t>
+      </w:r>
+      <w:r>
+        <w:rPr>
+          <w:rFonts w:ascii="Times New Roman" w:hAnsi="Times New Roman" w:cs="Times New Roman"/>
+          <w:u w:val="single"/>
+        </w:rPr>
+        <w:t>Classes</w:t>
+      </w:r>
+    </w:p>
+    <w:p>
+      <w:pPr>
+        <w:pStyle w:val="ListParagraph"/>
+        <w:numPr>
+          <w:ilvl w:val="0"/>
+          <w:numId w:val="21"/>
+        </w:numPr>
+      </w:pPr>
+      <m:oMath>
+        <m:r>
+          <w:rPr>
+            <w:rFonts w:ascii="Cambria Math" w:hAnsi="Cambria Math"/>
+          </w:rPr>
+          <m:t>Accuracy=</m:t>
+        </m:r>
+        <m:f>
+          <m:fPr>
+            <m:ctrlPr>
+              <w:rPr>
+                <w:rFonts w:ascii="Cambria Math" w:hAnsi="Cambria Math"/>
+                <w:i/>
+              </w:rPr>
+            </m:ctrlPr>
+          </m:fPr>
+          <m:num>
+            <m:r>
+              <w:rPr>
+                <w:rFonts w:ascii="Cambria Math" w:hAnsi="Cambria Math"/>
+              </w:rPr>
+              <m:t>TP + TN</m:t>
+            </m:r>
+          </m:num>
+          <m:den>
+            <m:r>
+              <w:rPr>
+                <w:rFonts w:ascii="Cambria Math" w:hAnsi="Cambria Math"/>
+              </w:rPr>
+              <m:t>total examples</m:t>
+            </m:r>
+          </m:den>
+        </m:f>
+      </m:oMath>
+    </w:p>
+    <w:p>
+      <w:pPr>
+        <w:pStyle w:val="ListParagraph"/>
+        <w:numPr>
+          <w:ilvl w:val="0"/>
+          <w:numId w:val="21"/>
+        </w:numPr>
+        <w:rPr>
+          <w:lang w:val="en-US"/>
+        </w:rPr>
+      </w:pPr>
+      <w:r>
+        <w:rPr>
+          <w:lang w:val="en-US"/>
+        </w:rPr>
+        <w:t>Precision</w:t>
+      </w:r>
+    </w:p>
+    <w:p>
+      <w:pPr>
+        <w:pStyle w:val="ListParagraph"/>
+        <w:numPr>
+          <w:ilvl w:val="0"/>
+          <w:numId w:val="17"/>
+        </w:numPr>
+        <w:rPr>
+          <w:lang w:val="en-US"/>
+        </w:rPr>
+      </w:pPr>
+      <m:oMath>
+        <m:f>
+          <m:fPr>
+            <m:ctrlPr>
+              <w:rPr>
+                <w:rFonts w:ascii="Cambria Math" w:hAnsi="Cambria Math"/>
+                <w:i/>
+                <w:lang w:val="en-US"/>
+              </w:rPr>
+            </m:ctrlPr>
+          </m:fPr>
+          <m:num>
+            <m:r>
+              <w:rPr>
+                <w:rFonts w:ascii="Cambria Math" w:hAnsi="Cambria Math"/>
+                <w:lang w:val="en-US"/>
+              </w:rPr>
+              <m:t>True pos</m:t>
+            </m:r>
+          </m:num>
+          <m:den>
+            <m:r>
+              <w:rPr>
+                <w:rFonts w:ascii="Cambria Math" w:hAnsi="Cambria Math"/>
+                <w:lang w:val="en-US"/>
+              </w:rPr>
+              <m:t># predicted pos</m:t>
+            </m:r>
+          </m:den>
+        </m:f>
+        <m:r>
+          <w:rPr>
+            <w:rFonts w:ascii="Cambria Math" w:hAnsi="Cambria Math"/>
+            <w:lang w:val="en-US"/>
+          </w:rPr>
+          <m:t>=</m:t>
+        </m:r>
+        <m:f>
+          <m:fPr>
+            <m:ctrlPr>
+              <w:rPr>
+                <w:rFonts w:ascii="Cambria Math" w:hAnsi="Cambria Math"/>
+                <w:i/>
+                <w:lang w:val="en-US"/>
+              </w:rPr>
+            </m:ctrlPr>
+          </m:fPr>
+          <m:num>
+            <m:r>
+              <w:rPr>
+                <w:rFonts w:ascii="Cambria Math" w:hAnsi="Cambria Math"/>
+                <w:lang w:val="en-US"/>
+              </w:rPr>
+              <m:t>True pos</m:t>
+            </m:r>
+          </m:num>
+          <m:den>
+            <m:r>
+              <w:rPr>
+                <w:rFonts w:ascii="Cambria Math" w:hAnsi="Cambria Math"/>
+                <w:lang w:val="en-US"/>
+              </w:rPr>
+              <m:t>True pos + False pos</m:t>
+            </m:r>
+          </m:den>
+        </m:f>
+      </m:oMath>
+    </w:p>
+    <w:p>
+      <w:pPr>
+        <w:pStyle w:val="ListParagraph"/>
+        <w:numPr>
+          <w:ilvl w:val="0"/>
+          <w:numId w:val="17"/>
+        </w:numPr>
+        <w:rPr>
+          <w:lang w:val="en-US"/>
+        </w:rPr>
+      </w:pPr>
+      <w:r>
+        <w:rPr>
+          <w:rFonts w:eastAsiaTheme="minorEastAsia"/>
+          <w:lang w:val="en-US"/>
+        </w:rPr>
+        <w:t xml:space="preserve">Of all predicted y = 1, what fraction </w:t>
+      </w:r>
+      <w:proofErr w:type="gramStart"/>
+      <w:r>
+        <w:rPr>
+          <w:rFonts w:eastAsiaTheme="minorEastAsia"/>
+          <w:lang w:val="en-US"/>
+        </w:rPr>
+        <w:t>actually was</w:t>
+      </w:r>
+      <w:proofErr w:type="gramEnd"/>
+      <w:r>
+        <w:rPr>
+          <w:rFonts w:eastAsiaTheme="minorEastAsia"/>
+          <w:lang w:val="en-US"/>
+        </w:rPr>
+        <w:t xml:space="preserve"> pos</w:t>
+      </w:r>
+    </w:p>
+    <w:p>
+      <w:pPr>
+        <w:pStyle w:val="ListParagraph"/>
+        <w:numPr>
+          <w:ilvl w:val="0"/>
+          <w:numId w:val="21"/>
+        </w:numPr>
+        <w:rPr>
+          <w:lang w:val="en-US"/>
+        </w:rPr>
+      </w:pPr>
+      <w:r>
+        <w:rPr>
+          <w:lang w:val="en-US"/>
+        </w:rPr>
+        <w:t>Recall</w:t>
+      </w:r>
+    </w:p>
+    <w:p>
+      <w:pPr>
+        <w:pStyle w:val="ListParagraph"/>
+        <w:numPr>
+          <w:ilvl w:val="0"/>
+          <w:numId w:val="17"/>
+        </w:numPr>
+        <w:rPr>
+          <w:lang w:val="en-US"/>
+        </w:rPr>
+      </w:pPr>
+      <m:oMath>
+        <m:f>
+          <m:fPr>
+            <m:ctrlPr>
+              <w:rPr>
+                <w:rFonts w:ascii="Cambria Math" w:hAnsi="Cambria Math"/>
+                <w:i/>
+                <w:lang w:val="en-US"/>
+              </w:rPr>
+            </m:ctrlPr>
+          </m:fPr>
+          <m:num>
+            <m:r>
+              <w:rPr>
+                <w:rFonts w:ascii="Cambria Math" w:hAnsi="Cambria Math"/>
+                <w:lang w:val="en-US"/>
+              </w:rPr>
+              <m:t>True pos</m:t>
+            </m:r>
+          </m:num>
+          <m:den>
+            <m:r>
+              <w:rPr>
+                <w:rFonts w:ascii="Cambria Math" w:hAnsi="Cambria Math"/>
+                <w:lang w:val="en-US"/>
+              </w:rPr>
+              <m:t># actual pos</m:t>
+            </m:r>
+          </m:den>
+        </m:f>
+        <m:r>
+          <w:rPr>
+            <w:rFonts w:ascii="Cambria Math" w:hAnsi="Cambria Math"/>
+            <w:lang w:val="en-US"/>
+          </w:rPr>
+          <m:t>=</m:t>
+        </m:r>
+        <m:f>
+          <m:fPr>
+            <m:ctrlPr>
+              <w:rPr>
+                <w:rFonts w:ascii="Cambria Math" w:hAnsi="Cambria Math"/>
+                <w:i/>
+                <w:lang w:val="en-US"/>
+              </w:rPr>
+            </m:ctrlPr>
+          </m:fPr>
+          <m:num>
+            <m:r>
+              <w:rPr>
+                <w:rFonts w:ascii="Cambria Math" w:hAnsi="Cambria Math"/>
+                <w:lang w:val="en-US"/>
+              </w:rPr>
+              <m:t>True pos</m:t>
+            </m:r>
+          </m:num>
+          <m:den>
+            <m:r>
+              <w:rPr>
+                <w:rFonts w:ascii="Cambria Math" w:hAnsi="Cambria Math"/>
+                <w:lang w:val="en-US"/>
+              </w:rPr>
+              <m:t>True pos + False neg</m:t>
+            </m:r>
+          </m:den>
+        </m:f>
+      </m:oMath>
+    </w:p>
+    <w:p>
+      <w:pPr>
+        <w:pStyle w:val="ListParagraph"/>
+        <w:numPr>
+          <w:ilvl w:val="0"/>
+          <w:numId w:val="17"/>
+        </w:numPr>
+        <w:rPr>
+          <w:lang w:val="en-US"/>
+        </w:rPr>
+      </w:pPr>
+      <w:r>
+        <w:rPr>
+          <w:lang w:val="en-US"/>
+        </w:rPr>
+        <w:t>Of all actual pos, what fraction did we detect/correctly predict</w:t>
+      </w:r>
+    </w:p>
+    <w:p>
+      <w:pPr>
+        <w:pStyle w:val="ListParagraph"/>
+        <w:numPr>
+          <w:ilvl w:val="0"/>
+          <w:numId w:val="21"/>
+        </w:numPr>
+        <w:rPr>
+          <w:lang w:val="en-US"/>
+        </w:rPr>
+      </w:pPr>
+      <w:r>
+        <w:rPr>
+          <w:lang w:val="en-US"/>
+        </w:rPr>
+        <w:t>y = 1: presence of rare case to detect</w:t>
+      </w:r>
+    </w:p>
+    <w:p>
+      <w:pPr>
+        <w:pStyle w:val="Heading4"/>
+        <w:shd w:val="clear" w:color="auto" w:fill="FFFFFF"/>
+        <w:spacing w:before="300"/>
+        <w:rPr>
+          <w:rFonts w:ascii="Times New Roman" w:hAnsi="Times New Roman" w:cs="Times New Roman"/>
+          <w:color w:val="4472C4" w:themeColor="accent1"/>
+          <w:spacing w:val="15"/>
+          <w:sz w:val="24"/>
+          <w:szCs w:val="24"/>
+          <w:u w:val="single"/>
+          <w:lang w:val="en-US"/>
+        </w:rPr>
+      </w:pPr>
+      <w:r>
+        <w:rPr>
+          <w:rFonts w:ascii="Times New Roman" w:hAnsi="Times New Roman" w:cs="Times New Roman"/>
+          <w:color w:val="4472C4" w:themeColor="accent1"/>
+          <w:spacing w:val="15"/>
+          <w:sz w:val="24"/>
+          <w:szCs w:val="24"/>
+          <w:u w:val="single"/>
+          <w:lang w:val="en-US"/>
+        </w:rPr>
+        <w:t>Trading Off Precision and Recall</w:t>
+      </w:r>
+    </w:p>
+    <w:p>
+      <w:pPr>
+        <w:pStyle w:val="ListParagraph"/>
+        <w:numPr>
+          <w:ilvl w:val="0"/>
+          <w:numId w:val="21"/>
+        </w:numPr>
+      </w:pPr>
+      <w:r>
+        <w:t>Predict 1 if h &gt;= threshold</w:t>
+      </w:r>
+    </w:p>
+    <w:p>
+      <w:pPr>
+        <w:pStyle w:val="ListParagraph"/>
+        <w:numPr>
+          <w:ilvl w:val="0"/>
+          <w:numId w:val="17"/>
+        </w:numPr>
+      </w:pPr>
+      <w:r>
+        <w:t>Higher precision, lower recall</w:t>
+      </w:r>
+    </w:p>
+    <w:p>
+      <w:pPr>
+        <w:pStyle w:val="ListParagraph"/>
+        <w:numPr>
+          <w:ilvl w:val="0"/>
+          <w:numId w:val="19"/>
+        </w:numPr>
+      </w:pPr>
+      <w:r>
+        <w:t>Predict y = 1 only if very confident</w:t>
+      </w:r>
+    </w:p>
+    <w:p>
+      <w:pPr>
+        <w:pStyle w:val="ListParagraph"/>
+        <w:numPr>
+          <w:ilvl w:val="0"/>
+          <w:numId w:val="17"/>
+        </w:numPr>
+      </w:pPr>
+      <w:r>
+        <w:t>Higher recall, lower precision</w:t>
+      </w:r>
+    </w:p>
+    <w:p>
+      <w:pPr>
+        <w:pStyle w:val="ListParagraph"/>
+        <w:numPr>
+          <w:ilvl w:val="0"/>
+          <w:numId w:val="19"/>
+        </w:numPr>
+      </w:pPr>
+      <w:r>
+        <w:t>Avoiding missing too many cases (false negatives)</w:t>
+      </w:r>
+    </w:p>
+    <w:p>
+      <w:pPr>
+        <w:pStyle w:val="ListParagraph"/>
+        <w:numPr>
+          <w:ilvl w:val="0"/>
+          <w:numId w:val="21"/>
+        </w:numPr>
+      </w:pPr>
+      <w:r>
+        <w:t>F</w:t>
+      </w:r>
+      <w:r>
+        <w:rPr>
+          <w:vertAlign w:val="subscript"/>
+        </w:rPr>
+        <w:t xml:space="preserve">1 </w:t>
+      </w:r>
+      <w:r>
+        <w:t>Score (F Score)</w:t>
+      </w:r>
+    </w:p>
+    <w:p>
+      <w:pPr>
+        <w:pStyle w:val="ListParagraph"/>
+        <w:numPr>
+          <w:ilvl w:val="0"/>
+          <w:numId w:val="17"/>
+        </w:numPr>
+        <w:rPr>
+          <w:color w:val="C00000"/>
+        </w:rPr>
+      </w:pPr>
+      <m:oMath>
+        <m:r>
+          <w:rPr>
+            <w:rFonts w:ascii="Cambria Math" w:hAnsi="Cambria Math"/>
+            <w:color w:val="C00000"/>
+          </w:rPr>
+          <m:t xml:space="preserve">Average: </m:t>
+        </m:r>
+        <m:f>
+          <m:fPr>
+            <m:ctrlPr>
+              <w:rPr>
+                <w:rFonts w:ascii="Cambria Math" w:hAnsi="Cambria Math"/>
+                <w:i/>
+                <w:color w:val="C00000"/>
+              </w:rPr>
+            </m:ctrlPr>
+          </m:fPr>
+          <m:num>
+            <m:r>
+              <w:rPr>
+                <w:rFonts w:ascii="Cambria Math" w:hAnsi="Cambria Math"/>
+                <w:color w:val="C00000"/>
+              </w:rPr>
+              <m:t>P + R</m:t>
+            </m:r>
+          </m:num>
+          <m:den>
+            <m:r>
+              <w:rPr>
+                <w:rFonts w:ascii="Cambria Math" w:hAnsi="Cambria Math"/>
+                <w:color w:val="C00000"/>
+              </w:rPr>
+              <m:t>2</m:t>
+            </m:r>
+          </m:den>
+        </m:f>
+      </m:oMath>
+    </w:p>
+    <w:p>
+      <w:pPr>
+        <w:pStyle w:val="ListParagraph"/>
+        <w:numPr>
+          <w:ilvl w:val="0"/>
+          <w:numId w:val="17"/>
+        </w:numPr>
+        <w:rPr>
+          <w:color w:val="538135" w:themeColor="accent6" w:themeShade="BF"/>
+        </w:rPr>
+      </w:pPr>
+      <m:oMath>
+        <m:r>
+          <w:rPr>
+            <w:rFonts w:ascii="Cambria Math" w:hAnsi="Cambria Math"/>
+            <w:color w:val="538135" w:themeColor="accent6" w:themeShade="BF"/>
+          </w:rPr>
+          <m:t>F Score: 2</m:t>
+        </m:r>
+        <m:f>
+          <m:fPr>
+            <m:ctrlPr>
+              <w:rPr>
+                <w:rFonts w:ascii="Cambria Math" w:hAnsi="Cambria Math"/>
+                <w:i/>
+                <w:color w:val="538135" w:themeColor="accent6" w:themeShade="BF"/>
+              </w:rPr>
+            </m:ctrlPr>
+          </m:fPr>
+          <m:num>
+            <m:r>
+              <w:rPr>
+                <w:rFonts w:ascii="Cambria Math" w:hAnsi="Cambria Math"/>
+                <w:color w:val="538135" w:themeColor="accent6" w:themeShade="BF"/>
+              </w:rPr>
+              <m:t>PR</m:t>
+            </m:r>
+          </m:num>
+          <m:den>
+            <m:r>
+              <w:rPr>
+                <w:rFonts w:ascii="Cambria Math" w:hAnsi="Cambria Math"/>
+                <w:color w:val="538135" w:themeColor="accent6" w:themeShade="BF"/>
+              </w:rPr>
+              <m:t>P + R</m:t>
+            </m:r>
+          </m:den>
+        </m:f>
+      </m:oMath>
+    </w:p>
+    <w:p>
+      <w:pPr>
+        <w:rPr>
+          <w:sz w:val="10"/>
+          <w:szCs w:val="10"/>
+        </w:rPr>
+      </w:pPr>
+    </w:p>
     <w:sectPr>
       <w:pgSz w:w="12240" w:h="15840"/>
       <w:pgMar w:top="1440" w:right="1440" w:bottom="1440" w:left="1440" w:header="708" w:footer="708" w:gutter="0"/>
@@ -1422,6 +2257,119 @@
     </w:lvl>
   </w:abstractNum>
   <w:abstractNum w:abstractNumId="1" w15:restartNumberingAfterBreak="0">
+    <w:nsid w:val="01832AEF"/>
+    <w:multiLevelType w:val="hybridMultilevel"/>
+    <w:tmpl w:val="FBFA6242"/>
+    <w:lvl w:ilvl="0" w:tplc="1009000B">
+      <w:start w:val="1"/>
+      <w:numFmt w:val="bullet"/>
+      <w:lvlText w:val=""/>
+      <w:lvlJc w:val="left"/>
+      <w:pPr>
+        <w:ind w:left="1080" w:hanging="360"/>
+      </w:pPr>
+      <w:rPr>
+        <w:rFonts w:ascii="Wingdings" w:hAnsi="Wingdings" w:hint="default"/>
+      </w:rPr>
+    </w:lvl>
+    <w:lvl w:ilvl="1" w:tplc="10090003" w:tentative="1">
+      <w:start w:val="1"/>
+      <w:numFmt w:val="bullet"/>
+      <w:lvlText w:val="o"/>
+      <w:lvlJc w:val="left"/>
+      <w:pPr>
+        <w:ind w:left="1800" w:hanging="360"/>
+      </w:pPr>
+      <w:rPr>
+        <w:rFonts w:ascii="Courier New" w:hAnsi="Courier New" w:cs="Courier New" w:hint="default"/>
+      </w:rPr>
+    </w:lvl>
+    <w:lvl w:ilvl="2" w:tplc="10090005" w:tentative="1">
+      <w:start w:val="1"/>
+      <w:numFmt w:val="bullet"/>
+      <w:lvlText w:val=""/>
+      <w:lvlJc w:val="left"/>
+      <w:pPr>
+        <w:ind w:left="2520" w:hanging="360"/>
+      </w:pPr>
+      <w:rPr>
+        <w:rFonts w:ascii="Wingdings" w:hAnsi="Wingdings" w:hint="default"/>
+      </w:rPr>
+    </w:lvl>
+    <w:lvl w:ilvl="3" w:tplc="10090001" w:tentative="1">
+      <w:start w:val="1"/>
+      <w:numFmt w:val="bullet"/>
+      <w:lvlText w:val=""/>
+      <w:lvlJc w:val="left"/>
+      <w:pPr>
+        <w:ind w:left="3240" w:hanging="360"/>
+      </w:pPr>
+      <w:rPr>
+        <w:rFonts w:ascii="Symbol" w:hAnsi="Symbol" w:hint="default"/>
+      </w:rPr>
+    </w:lvl>
+    <w:lvl w:ilvl="4" w:tplc="10090003" w:tentative="1">
+      <w:start w:val="1"/>
+      <w:numFmt w:val="bullet"/>
+      <w:lvlText w:val="o"/>
+      <w:lvlJc w:val="left"/>
+      <w:pPr>
+        <w:ind w:left="3960" w:hanging="360"/>
+      </w:pPr>
+      <w:rPr>
+        <w:rFonts w:ascii="Courier New" w:hAnsi="Courier New" w:cs="Courier New" w:hint="default"/>
+      </w:rPr>
+    </w:lvl>
+    <w:lvl w:ilvl="5" w:tplc="10090005" w:tentative="1">
+      <w:start w:val="1"/>
+      <w:numFmt w:val="bullet"/>
+      <w:lvlText w:val=""/>
+      <w:lvlJc w:val="left"/>
+      <w:pPr>
+        <w:ind w:left="4680" w:hanging="360"/>
+      </w:pPr>
+      <w:rPr>
+        <w:rFonts w:ascii="Wingdings" w:hAnsi="Wingdings" w:hint="default"/>
+      </w:rPr>
+    </w:lvl>
+    <w:lvl w:ilvl="6" w:tplc="10090001" w:tentative="1">
+      <w:start w:val="1"/>
+      <w:numFmt w:val="bullet"/>
+      <w:lvlText w:val=""/>
+      <w:lvlJc w:val="left"/>
+      <w:pPr>
+        <w:ind w:left="5400" w:hanging="360"/>
+      </w:pPr>
+      <w:rPr>
+        <w:rFonts w:ascii="Symbol" w:hAnsi="Symbol" w:hint="default"/>
+      </w:rPr>
+    </w:lvl>
+    <w:lvl w:ilvl="7" w:tplc="10090003" w:tentative="1">
+      <w:start w:val="1"/>
+      <w:numFmt w:val="bullet"/>
+      <w:lvlText w:val="o"/>
+      <w:lvlJc w:val="left"/>
+      <w:pPr>
+        <w:ind w:left="6120" w:hanging="360"/>
+      </w:pPr>
+      <w:rPr>
+        <w:rFonts w:ascii="Courier New" w:hAnsi="Courier New" w:cs="Courier New" w:hint="default"/>
+      </w:rPr>
+    </w:lvl>
+    <w:lvl w:ilvl="8" w:tplc="10090005" w:tentative="1">
+      <w:start w:val="1"/>
+      <w:numFmt w:val="bullet"/>
+      <w:lvlText w:val=""/>
+      <w:lvlJc w:val="left"/>
+      <w:pPr>
+        <w:ind w:left="6840" w:hanging="360"/>
+      </w:pPr>
+      <w:rPr>
+        <w:rFonts w:ascii="Wingdings" w:hAnsi="Wingdings" w:hint="default"/>
+      </w:rPr>
+    </w:lvl>
+  </w:abstractNum>
+  <w:abstractNum w:abstractNumId="2" w15:restartNumberingAfterBreak="0">
     <w:nsid w:val="0EC67DE8"/>
     <w:multiLevelType w:val="hybridMultilevel"/>
     <w:tmpl w:val="057EFCBC"/>
@@ -1533,7 +2481,7 @@
       </w:rPr>
     </w:lvl>
   </w:abstractNum>
-  <w:abstractNum w:abstractNumId="2" w15:restartNumberingAfterBreak="0">
+  <w:abstractNum w:abstractNumId="3" w15:restartNumberingAfterBreak="0">
     <w:nsid w:val="16824004"/>
     <w:multiLevelType w:val="hybridMultilevel"/>
     <w:tmpl w:val="1C821F48"/>
@@ -1646,7 +2594,7 @@
       </w:rPr>
     </w:lvl>
   </w:abstractNum>
-  <w:abstractNum w:abstractNumId="3" w15:restartNumberingAfterBreak="0">
+  <w:abstractNum w:abstractNumId="4" w15:restartNumberingAfterBreak="0">
     <w:nsid w:val="18A07177"/>
     <w:multiLevelType w:val="hybridMultilevel"/>
     <w:tmpl w:val="E228BAEA"/>
@@ -1759,7 +2707,7 @@
       </w:rPr>
     </w:lvl>
   </w:abstractNum>
-  <w:abstractNum w:abstractNumId="4" w15:restartNumberingAfterBreak="0">
+  <w:abstractNum w:abstractNumId="5" w15:restartNumberingAfterBreak="0">
     <w:nsid w:val="229E51CF"/>
     <w:multiLevelType w:val="hybridMultilevel"/>
     <w:tmpl w:val="65DC27EE"/>
@@ -1871,7 +2819,7 @@
       </w:rPr>
     </w:lvl>
   </w:abstractNum>
-  <w:abstractNum w:abstractNumId="5" w15:restartNumberingAfterBreak="0">
+  <w:abstractNum w:abstractNumId="6" w15:restartNumberingAfterBreak="0">
     <w:nsid w:val="24BC6AFD"/>
     <w:multiLevelType w:val="hybridMultilevel"/>
     <w:tmpl w:val="52783F72"/>
@@ -1983,7 +2931,7 @@
       </w:rPr>
     </w:lvl>
   </w:abstractNum>
-  <w:abstractNum w:abstractNumId="6" w15:restartNumberingAfterBreak="0">
+  <w:abstractNum w:abstractNumId="7" w15:restartNumberingAfterBreak="0">
     <w:nsid w:val="2A3023D3"/>
     <w:multiLevelType w:val="hybridMultilevel"/>
     <w:tmpl w:val="D1E6F5BA"/>
@@ -2095,7 +3043,7 @@
       </w:rPr>
     </w:lvl>
   </w:abstractNum>
-  <w:abstractNum w:abstractNumId="7" w15:restartNumberingAfterBreak="0">
+  <w:abstractNum w:abstractNumId="8" w15:restartNumberingAfterBreak="0">
     <w:nsid w:val="2BE2476C"/>
     <w:multiLevelType w:val="hybridMultilevel"/>
     <w:tmpl w:val="1598C5E8"/>
@@ -2208,7 +3156,7 @@
       </w:rPr>
     </w:lvl>
   </w:abstractNum>
-  <w:abstractNum w:abstractNumId="8" w15:restartNumberingAfterBreak="0">
+  <w:abstractNum w:abstractNumId="9" w15:restartNumberingAfterBreak="0">
     <w:nsid w:val="2E3D14C6"/>
     <w:multiLevelType w:val="hybridMultilevel"/>
     <w:tmpl w:val="4E241BE6"/>
@@ -2320,7 +3268,7 @@
       </w:rPr>
     </w:lvl>
   </w:abstractNum>
-  <w:abstractNum w:abstractNumId="9" w15:restartNumberingAfterBreak="0">
+  <w:abstractNum w:abstractNumId="10" w15:restartNumberingAfterBreak="0">
     <w:nsid w:val="307A73EB"/>
     <w:multiLevelType w:val="hybridMultilevel"/>
     <w:tmpl w:val="6CA0BD66"/>
@@ -2432,7 +3380,7 @@
       </w:rPr>
     </w:lvl>
   </w:abstractNum>
-  <w:abstractNum w:abstractNumId="10" w15:restartNumberingAfterBreak="0">
+  <w:abstractNum w:abstractNumId="11" w15:restartNumberingAfterBreak="0">
     <w:nsid w:val="31320B6B"/>
     <w:multiLevelType w:val="hybridMultilevel"/>
     <w:tmpl w:val="CA466D56"/>
@@ -2545,7 +3493,7 @@
       </w:rPr>
     </w:lvl>
   </w:abstractNum>
-  <w:abstractNum w:abstractNumId="11" w15:restartNumberingAfterBreak="0">
+  <w:abstractNum w:abstractNumId="12" w15:restartNumberingAfterBreak="0">
     <w:nsid w:val="3B9B734A"/>
     <w:multiLevelType w:val="hybridMultilevel"/>
     <w:tmpl w:val="6BE4A408"/>
@@ -2657,7 +3605,7 @@
       </w:rPr>
     </w:lvl>
   </w:abstractNum>
-  <w:abstractNum w:abstractNumId="12" w15:restartNumberingAfterBreak="0">
+  <w:abstractNum w:abstractNumId="13" w15:restartNumberingAfterBreak="0">
     <w:nsid w:val="47CE6351"/>
     <w:multiLevelType w:val="hybridMultilevel"/>
     <w:tmpl w:val="ED64D584"/>
@@ -2770,7 +3718,233 @@
       </w:rPr>
     </w:lvl>
   </w:abstractNum>
-  <w:abstractNum w:abstractNumId="13" w15:restartNumberingAfterBreak="0">
+  <w:abstractNum w:abstractNumId="14" w15:restartNumberingAfterBreak="0">
+    <w:nsid w:val="4894082E"/>
+    <w:multiLevelType w:val="hybridMultilevel"/>
+    <w:tmpl w:val="00ECD304"/>
+    <w:lvl w:ilvl="0" w:tplc="10090001">
+      <w:start w:val="1"/>
+      <w:numFmt w:val="bullet"/>
+      <w:lvlText w:val=""/>
+      <w:lvlJc w:val="left"/>
+      <w:pPr>
+        <w:ind w:left="360" w:hanging="360"/>
+      </w:pPr>
+      <w:rPr>
+        <w:rFonts w:ascii="Symbol" w:hAnsi="Symbol" w:hint="default"/>
+      </w:rPr>
+    </w:lvl>
+    <w:lvl w:ilvl="1" w:tplc="10090003" w:tentative="1">
+      <w:start w:val="1"/>
+      <w:numFmt w:val="bullet"/>
+      <w:lvlText w:val="o"/>
+      <w:lvlJc w:val="left"/>
+      <w:pPr>
+        <w:ind w:left="1080" w:hanging="360"/>
+      </w:pPr>
+      <w:rPr>
+        <w:rFonts w:ascii="Courier New" w:hAnsi="Courier New" w:cs="Courier New" w:hint="default"/>
+      </w:rPr>
+    </w:lvl>
+    <w:lvl w:ilvl="2" w:tplc="10090005" w:tentative="1">
+      <w:start w:val="1"/>
+      <w:numFmt w:val="bullet"/>
+      <w:lvlText w:val=""/>
+      <w:lvlJc w:val="left"/>
+      <w:pPr>
+        <w:ind w:left="1800" w:hanging="360"/>
+      </w:pPr>
+      <w:rPr>
+        <w:rFonts w:ascii="Wingdings" w:hAnsi="Wingdings" w:hint="default"/>
+      </w:rPr>
+    </w:lvl>
+    <w:lvl w:ilvl="3" w:tplc="10090001" w:tentative="1">
+      <w:start w:val="1"/>
+      <w:numFmt w:val="bullet"/>
+      <w:lvlText w:val=""/>
+      <w:lvlJc w:val="left"/>
+      <w:pPr>
+        <w:ind w:left="2520" w:hanging="360"/>
+      </w:pPr>
+      <w:rPr>
+        <w:rFonts w:ascii="Symbol" w:hAnsi="Symbol" w:hint="default"/>
+      </w:rPr>
+    </w:lvl>
+    <w:lvl w:ilvl="4" w:tplc="10090003" w:tentative="1">
+      <w:start w:val="1"/>
+      <w:numFmt w:val="bullet"/>
+      <w:lvlText w:val="o"/>
+      <w:lvlJc w:val="left"/>
+      <w:pPr>
+        <w:ind w:left="3240" w:hanging="360"/>
+      </w:pPr>
+      <w:rPr>
+        <w:rFonts w:ascii="Courier New" w:hAnsi="Courier New" w:cs="Courier New" w:hint="default"/>
+      </w:rPr>
+    </w:lvl>
+    <w:lvl w:ilvl="5" w:tplc="10090005" w:tentative="1">
+      <w:start w:val="1"/>
+      <w:numFmt w:val="bullet"/>
+      <w:lvlText w:val=""/>
+      <w:lvlJc w:val="left"/>
+      <w:pPr>
+        <w:ind w:left="3960" w:hanging="360"/>
+      </w:pPr>
+      <w:rPr>
+        <w:rFonts w:ascii="Wingdings" w:hAnsi="Wingdings" w:hint="default"/>
+      </w:rPr>
+    </w:lvl>
+    <w:lvl w:ilvl="6" w:tplc="10090001" w:tentative="1">
+      <w:start w:val="1"/>
+      <w:numFmt w:val="bullet"/>
+      <w:lvlText w:val=""/>
+      <w:lvlJc w:val="left"/>
+      <w:pPr>
+        <w:ind w:left="4680" w:hanging="360"/>
+      </w:pPr>
+      <w:rPr>
+        <w:rFonts w:ascii="Symbol" w:hAnsi="Symbol" w:hint="default"/>
+      </w:rPr>
+    </w:lvl>
+    <w:lvl w:ilvl="7" w:tplc="10090003" w:tentative="1">
+      <w:start w:val="1"/>
+      <w:numFmt w:val="bullet"/>
+      <w:lvlText w:val="o"/>
+      <w:lvlJc w:val="left"/>
+      <w:pPr>
+        <w:ind w:left="5400" w:hanging="360"/>
+      </w:pPr>
+      <w:rPr>
+        <w:rFonts w:ascii="Courier New" w:hAnsi="Courier New" w:cs="Courier New" w:hint="default"/>
+      </w:rPr>
+    </w:lvl>
+    <w:lvl w:ilvl="8" w:tplc="10090005" w:tentative="1">
+      <w:start w:val="1"/>
+      <w:numFmt w:val="bullet"/>
+      <w:lvlText w:val=""/>
+      <w:lvlJc w:val="left"/>
+      <w:pPr>
+        <w:ind w:left="6120" w:hanging="360"/>
+      </w:pPr>
+      <w:rPr>
+        <w:rFonts w:ascii="Wingdings" w:hAnsi="Wingdings" w:hint="default"/>
+      </w:rPr>
+    </w:lvl>
+  </w:abstractNum>
+  <w:abstractNum w:abstractNumId="15" w15:restartNumberingAfterBreak="0">
+    <w:nsid w:val="48DE2006"/>
+    <w:multiLevelType w:val="hybridMultilevel"/>
+    <w:tmpl w:val="34560D08"/>
+    <w:lvl w:ilvl="0" w:tplc="10090001">
+      <w:start w:val="1"/>
+      <w:numFmt w:val="bullet"/>
+      <w:lvlText w:val=""/>
+      <w:lvlJc w:val="left"/>
+      <w:pPr>
+        <w:ind w:left="360" w:hanging="360"/>
+      </w:pPr>
+      <w:rPr>
+        <w:rFonts w:ascii="Symbol" w:hAnsi="Symbol" w:hint="default"/>
+      </w:rPr>
+    </w:lvl>
+    <w:lvl w:ilvl="1" w:tplc="10090003" w:tentative="1">
+      <w:start w:val="1"/>
+      <w:numFmt w:val="bullet"/>
+      <w:lvlText w:val="o"/>
+      <w:lvlJc w:val="left"/>
+      <w:pPr>
+        <w:ind w:left="1080" w:hanging="360"/>
+      </w:pPr>
+      <w:rPr>
+        <w:rFonts w:ascii="Courier New" w:hAnsi="Courier New" w:cs="Courier New" w:hint="default"/>
+      </w:rPr>
+    </w:lvl>
+    <w:lvl w:ilvl="2" w:tplc="10090005" w:tentative="1">
+      <w:start w:val="1"/>
+      <w:numFmt w:val="bullet"/>
+      <w:lvlText w:val=""/>
+      <w:lvlJc w:val="left"/>
+      <w:pPr>
+        <w:ind w:left="1800" w:hanging="360"/>
+      </w:pPr>
+      <w:rPr>
+        <w:rFonts w:ascii="Wingdings" w:hAnsi="Wingdings" w:hint="default"/>
+      </w:rPr>
+    </w:lvl>
+    <w:lvl w:ilvl="3" w:tplc="10090001" w:tentative="1">
+      <w:start w:val="1"/>
+      <w:numFmt w:val="bullet"/>
+      <w:lvlText w:val=""/>
+      <w:lvlJc w:val="left"/>
+      <w:pPr>
+        <w:ind w:left="2520" w:hanging="360"/>
+      </w:pPr>
+      <w:rPr>
+        <w:rFonts w:ascii="Symbol" w:hAnsi="Symbol" w:hint="default"/>
+      </w:rPr>
+    </w:lvl>
+    <w:lvl w:ilvl="4" w:tplc="10090003" w:tentative="1">
+      <w:start w:val="1"/>
+      <w:numFmt w:val="bullet"/>
+      <w:lvlText w:val="o"/>
+      <w:lvlJc w:val="left"/>
+      <w:pPr>
+        <w:ind w:left="3240" w:hanging="360"/>
+      </w:pPr>
+      <w:rPr>
+        <w:rFonts w:ascii="Courier New" w:hAnsi="Courier New" w:cs="Courier New" w:hint="default"/>
+      </w:rPr>
+    </w:lvl>
+    <w:lvl w:ilvl="5" w:tplc="10090005" w:tentative="1">
+      <w:start w:val="1"/>
+      <w:numFmt w:val="bullet"/>
+      <w:lvlText w:val=""/>
+      <w:lvlJc w:val="left"/>
+      <w:pPr>
+        <w:ind w:left="3960" w:hanging="360"/>
+      </w:pPr>
+      <w:rPr>
+        <w:rFonts w:ascii="Wingdings" w:hAnsi="Wingdings" w:hint="default"/>
+      </w:rPr>
+    </w:lvl>
+    <w:lvl w:ilvl="6" w:tplc="10090001" w:tentative="1">
+      <w:start w:val="1"/>
+      <w:numFmt w:val="bullet"/>
+      <w:lvlText w:val=""/>
+      <w:lvlJc w:val="left"/>
+      <w:pPr>
+        <w:ind w:left="4680" w:hanging="360"/>
+      </w:pPr>
+      <w:rPr>
+        <w:rFonts w:ascii="Symbol" w:hAnsi="Symbol" w:hint="default"/>
+      </w:rPr>
+    </w:lvl>
+    <w:lvl w:ilvl="7" w:tplc="10090003" w:tentative="1">
+      <w:start w:val="1"/>
+      <w:numFmt w:val="bullet"/>
+      <w:lvlText w:val="o"/>
+      <w:lvlJc w:val="left"/>
+      <w:pPr>
+        <w:ind w:left="5400" w:hanging="360"/>
+      </w:pPr>
+      <w:rPr>
+        <w:rFonts w:ascii="Courier New" w:hAnsi="Courier New" w:cs="Courier New" w:hint="default"/>
+      </w:rPr>
+    </w:lvl>
+    <w:lvl w:ilvl="8" w:tplc="10090005" w:tentative="1">
+      <w:start w:val="1"/>
+      <w:numFmt w:val="bullet"/>
+      <w:lvlText w:val=""/>
+      <w:lvlJc w:val="left"/>
+      <w:pPr>
+        <w:ind w:left="6120" w:hanging="360"/>
+      </w:pPr>
+      <w:rPr>
+        <w:rFonts w:ascii="Wingdings" w:hAnsi="Wingdings" w:hint="default"/>
+      </w:rPr>
+    </w:lvl>
+  </w:abstractNum>
+  <w:abstractNum w:abstractNumId="16" w15:restartNumberingAfterBreak="0">
     <w:nsid w:val="4BD60572"/>
     <w:multiLevelType w:val="hybridMultilevel"/>
     <w:tmpl w:val="3712F74C"/>
@@ -2883,7 +4057,7 @@
       </w:rPr>
     </w:lvl>
   </w:abstractNum>
-  <w:abstractNum w:abstractNumId="14" w15:restartNumberingAfterBreak="0">
+  <w:abstractNum w:abstractNumId="17" w15:restartNumberingAfterBreak="0">
     <w:nsid w:val="5D497675"/>
     <w:multiLevelType w:val="hybridMultilevel"/>
     <w:tmpl w:val="EA4890B2"/>
@@ -2995,7 +4169,7 @@
       </w:rPr>
     </w:lvl>
   </w:abstractNum>
-  <w:abstractNum w:abstractNumId="15" w15:restartNumberingAfterBreak="0">
+  <w:abstractNum w:abstractNumId="18" w15:restartNumberingAfterBreak="0">
     <w:nsid w:val="6ABD109E"/>
     <w:multiLevelType w:val="hybridMultilevel"/>
     <w:tmpl w:val="755E3010"/>
@@ -3081,10 +4255,10 @@
       </w:pPr>
     </w:lvl>
   </w:abstractNum>
-  <w:abstractNum w:abstractNumId="16" w15:restartNumberingAfterBreak="0">
+  <w:abstractNum w:abstractNumId="19" w15:restartNumberingAfterBreak="0">
     <w:nsid w:val="712A3950"/>
     <w:multiLevelType w:val="hybridMultilevel"/>
-    <w:tmpl w:val="D04466DC"/>
+    <w:tmpl w:val="D65E532E"/>
     <w:lvl w:ilvl="0" w:tplc="1009000B">
       <w:start w:val="1"/>
       <w:numFmt w:val="bullet"/>
@@ -3194,7 +4368,7 @@
       </w:rPr>
     </w:lvl>
   </w:abstractNum>
-  <w:abstractNum w:abstractNumId="17" w15:restartNumberingAfterBreak="0">
+  <w:abstractNum w:abstractNumId="20" w15:restartNumberingAfterBreak="0">
     <w:nsid w:val="724E5A31"/>
     <w:multiLevelType w:val="hybridMultilevel"/>
     <w:tmpl w:val="89BA4BD8"/>
@@ -3307,7 +4481,7 @@
       </w:rPr>
     </w:lvl>
   </w:abstractNum>
-  <w:abstractNum w:abstractNumId="18" w15:restartNumberingAfterBreak="0">
+  <w:abstractNum w:abstractNumId="21" w15:restartNumberingAfterBreak="0">
     <w:nsid w:val="7A0571D8"/>
     <w:multiLevelType w:val="hybridMultilevel"/>
     <w:tmpl w:val="98A44C4C"/>
@@ -3421,61 +4595,70 @@
     </w:lvl>
   </w:abstractNum>
   <w:num w:numId="1">
-    <w:abstractNumId w:val="17"/>
+    <w:abstractNumId w:val="20"/>
   </w:num>
   <w:num w:numId="2">
-    <w:abstractNumId w:val="1"/>
+    <w:abstractNumId w:val="2"/>
   </w:num>
   <w:num w:numId="3">
-    <w:abstractNumId w:val="10"/>
+    <w:abstractNumId w:val="11"/>
   </w:num>
   <w:num w:numId="4">
-    <w:abstractNumId w:val="8"/>
+    <w:abstractNumId w:val="9"/>
   </w:num>
   <w:num w:numId="5">
-    <w:abstractNumId w:val="11"/>
+    <w:abstractNumId w:val="12"/>
   </w:num>
   <w:num w:numId="6">
     <w:abstractNumId w:val="0"/>
   </w:num>
   <w:num w:numId="7">
+    <w:abstractNumId w:val="5"/>
+  </w:num>
+  <w:num w:numId="8">
+    <w:abstractNumId w:val="13"/>
+  </w:num>
+  <w:num w:numId="9">
+    <w:abstractNumId w:val="3"/>
+  </w:num>
+  <w:num w:numId="10">
+    <w:abstractNumId w:val="18"/>
+  </w:num>
+  <w:num w:numId="11">
+    <w:abstractNumId w:val="16"/>
+  </w:num>
+  <w:num w:numId="12">
+    <w:abstractNumId w:val="7"/>
+  </w:num>
+  <w:num w:numId="13">
+    <w:abstractNumId w:val="10"/>
+  </w:num>
+  <w:num w:numId="14">
+    <w:abstractNumId w:val="6"/>
+  </w:num>
+  <w:num w:numId="15">
+    <w:abstractNumId w:val="21"/>
+  </w:num>
+  <w:num w:numId="16">
     <w:abstractNumId w:val="4"/>
   </w:num>
-  <w:num w:numId="8">
-    <w:abstractNumId w:val="12"/>
+  <w:num w:numId="17">
+    <w:abstractNumId w:val="17"/>
   </w:num>
-  <w:num w:numId="9">
-    <w:abstractNumId w:val="2"/>
+  <w:num w:numId="18">
+    <w:abstractNumId w:val="8"/>
   </w:num>
-  <w:num w:numId="10">
+  <w:num w:numId="19">
+    <w:abstractNumId w:val="19"/>
+  </w:num>
+  <w:num w:numId="20">
+    <w:abstractNumId w:val="14"/>
+  </w:num>
+  <w:num w:numId="21">
     <w:abstractNumId w:val="15"/>
   </w:num>
-  <w:num w:numId="11">
-    <w:abstractNumId w:val="13"/>
-  </w:num>
-  <w:num w:numId="12">
-    <w:abstractNumId w:val="6"/>
-  </w:num>
-  <w:num w:numId="13">
-    <w:abstractNumId w:val="9"/>
-  </w:num>
-  <w:num w:numId="14">
-    <w:abstractNumId w:val="5"/>
-  </w:num>
-  <w:num w:numId="15">
-    <w:abstractNumId w:val="18"/>
-  </w:num>
-  <w:num w:numId="16">
-    <w:abstractNumId w:val="3"/>
-  </w:num>
-  <w:num w:numId="17">
-    <w:abstractNumId w:val="14"/>
-  </w:num>
-  <w:num w:numId="18">
-    <w:abstractNumId w:val="7"/>
-  </w:num>
-  <w:num w:numId="19">
-    <w:abstractNumId w:val="16"/>
+  <w:num w:numId="22">
+    <w:abstractNumId w:val="1"/>
   </w:num>
 </w:numbering>
 </file>
@@ -3949,6 +5132,27 @@
       <w:color w:val="2F5496" w:themeColor="accent1" w:themeShade="BF"/>
     </w:rPr>
   </w:style>
+  <w:style w:type="paragraph" w:styleId="Heading5">
+    <w:name w:val="heading 5"/>
+    <w:basedOn w:val="Normal"/>
+    <w:next w:val="Normal"/>
+    <w:link w:val="Heading5Char"/>
+    <w:uiPriority w:val="9"/>
+    <w:semiHidden/>
+    <w:unhideWhenUsed/>
+    <w:qFormat/>
+    <w:rsid w:val="00927DB2"/>
+    <w:pPr>
+      <w:keepNext/>
+      <w:keepLines/>
+      <w:spacing w:before="40" w:after="0"/>
+      <w:outlineLvl w:val="4"/>
+    </w:pPr>
+    <w:rPr>
+      <w:rFonts w:asciiTheme="majorHAnsi" w:eastAsiaTheme="majorEastAsia" w:hAnsiTheme="majorHAnsi" w:cstheme="majorBidi"/>
+      <w:color w:val="2F5496" w:themeColor="accent1" w:themeShade="BF"/>
+    </w:rPr>
+  </w:style>
   <w:style w:type="character" w:default="1" w:styleId="DefaultParagraphFont">
     <w:name w:val="Default Paragraph Font"/>
     <w:uiPriority w:val="1"/>
@@ -4102,6 +5306,18 @@
       <w:rFonts w:asciiTheme="majorHAnsi" w:eastAsiaTheme="majorEastAsia" w:hAnsiTheme="majorHAnsi" w:cstheme="majorBidi"/>
       <w:i/>
       <w:iCs/>
+      <w:color w:val="2F5496" w:themeColor="accent1" w:themeShade="BF"/>
+    </w:rPr>
+  </w:style>
+  <w:style w:type="character" w:customStyle="1" w:styleId="Heading5Char">
+    <w:name w:val="Heading 5 Char"/>
+    <w:basedOn w:val="DefaultParagraphFont"/>
+    <w:link w:val="Heading5"/>
+    <w:uiPriority w:val="9"/>
+    <w:semiHidden/>
+    <w:rsid w:val="00927DB2"/>
+    <w:rPr>
+      <w:rFonts w:asciiTheme="majorHAnsi" w:eastAsiaTheme="majorEastAsia" w:hAnsiTheme="majorHAnsi" w:cstheme="majorBidi"/>
       <w:color w:val="2F5496" w:themeColor="accent1" w:themeShade="BF"/>
     </w:rPr>
   </w:style>

</xml_diff>

<commit_message>
Completed Week 6 notes
</commit_message>
<xml_diff>
--- a/Review/Week 6.docx
+++ b/Review/Week 6.docx
@@ -2131,6 +2131,351 @@
           <w:szCs w:val="10"/>
         </w:rPr>
       </w:pPr>
+    </w:p>
+    <w:p>
+      <w:pPr>
+        <w:pStyle w:val="Heading2"/>
+        <w:spacing w:before="0" w:line="480" w:lineRule="auto"/>
+        <w:rPr>
+          <w:rFonts w:ascii="Times New Roman" w:hAnsi="Times New Roman" w:cs="Times New Roman"/>
+          <w:b w:val="0"/>
+          <w:sz w:val="32"/>
+          <w:szCs w:val="32"/>
+        </w:rPr>
+      </w:pPr>
+      <w:r>
+        <w:rPr>
+          <w:rFonts w:ascii="Times New Roman" w:hAnsi="Times New Roman" w:cs="Times New Roman"/>
+          <w:b w:val="0"/>
+          <w:sz w:val="32"/>
+          <w:szCs w:val="32"/>
+        </w:rPr>
+        <w:t>Using Large Data Sets</w:t>
+      </w:r>
+    </w:p>
+    <w:p>
+      <w:pPr>
+        <w:pStyle w:val="Heading4"/>
+        <w:shd w:val="clear" w:color="auto" w:fill="FFFFFF"/>
+        <w:spacing w:before="0" w:after="300"/>
+        <w:rPr>
+          <w:rFonts w:ascii="Times New Roman" w:hAnsi="Times New Roman" w:cs="Times New Roman"/>
+          <w:color w:val="4472C4" w:themeColor="accent1"/>
+          <w:spacing w:val="15"/>
+          <w:sz w:val="24"/>
+          <w:szCs w:val="24"/>
+          <w:u w:val="single"/>
+          <w:lang w:val="en-US"/>
+        </w:rPr>
+      </w:pPr>
+      <w:r>
+        <w:rPr>
+          <w:rFonts w:ascii="Times New Roman" w:hAnsi="Times New Roman" w:cs="Times New Roman"/>
+          <w:color w:val="4472C4" w:themeColor="accent1"/>
+          <w:spacing w:val="15"/>
+          <w:sz w:val="24"/>
+          <w:szCs w:val="24"/>
+          <w:u w:val="single"/>
+          <w:lang w:val="en-US"/>
+        </w:rPr>
+        <w:t>Data for Machine Learning</w:t>
+      </w:r>
+    </w:p>
+    <w:p>
+      <w:pPr>
+        <w:pStyle w:val="ListParagraph"/>
+        <w:numPr>
+          <w:ilvl w:val="0"/>
+          <w:numId w:val="21"/>
+        </w:numPr>
+      </w:pPr>
+      <w:r>
+        <w:t>Designing high accuracy learning system</w:t>
+      </w:r>
+    </w:p>
+    <w:p>
+      <w:pPr>
+        <w:pStyle w:val="ListParagraph"/>
+        <w:numPr>
+          <w:ilvl w:val="0"/>
+          <w:numId w:val="17"/>
+        </w:numPr>
+      </w:pPr>
+      <w:r>
+        <w:t>Classifying between confusable words</w:t>
+      </w:r>
+    </w:p>
+    <w:p>
+      <w:pPr>
+        <w:pStyle w:val="ListParagraph"/>
+        <w:numPr>
+          <w:ilvl w:val="0"/>
+          <w:numId w:val="17"/>
+        </w:numPr>
+      </w:pPr>
+      <w:r>
+        <w:t>Algorithms</w:t>
+      </w:r>
+    </w:p>
+    <w:p>
+      <w:pPr>
+        <w:pStyle w:val="ListParagraph"/>
+        <w:numPr>
+          <w:ilvl w:val="0"/>
+          <w:numId w:val="19"/>
+        </w:numPr>
+      </w:pPr>
+      <w:r>
+        <w:t>Perception (Logistic regression)</w:t>
+      </w:r>
+    </w:p>
+    <w:p>
+      <w:pPr>
+        <w:pStyle w:val="ListParagraph"/>
+        <w:numPr>
+          <w:ilvl w:val="0"/>
+          <w:numId w:val="19"/>
+        </w:numPr>
+      </w:pPr>
+      <w:r>
+        <w:t>Winnow</w:t>
+      </w:r>
+    </w:p>
+    <w:p>
+      <w:pPr>
+        <w:pStyle w:val="ListParagraph"/>
+        <w:numPr>
+          <w:ilvl w:val="0"/>
+          <w:numId w:val="19"/>
+        </w:numPr>
+      </w:pPr>
+      <w:r>
+        <w:t>Memory-based</w:t>
+      </w:r>
+    </w:p>
+    <w:p>
+      <w:pPr>
+        <w:pStyle w:val="ListParagraph"/>
+        <w:numPr>
+          <w:ilvl w:val="0"/>
+          <w:numId w:val="19"/>
+        </w:numPr>
+      </w:pPr>
+      <w:r>
+        <w:t xml:space="preserve">Naïve </w:t>
+      </w:r>
+      <w:r>
+        <w:t>B</w:t>
+      </w:r>
+      <w:r>
+        <w:t>ayes</w:t>
+      </w:r>
+    </w:p>
+    <w:p>
+      <w:pPr>
+        <w:pStyle w:val="ListParagraph"/>
+        <w:numPr>
+          <w:ilvl w:val="0"/>
+          <w:numId w:val="17"/>
+        </w:numPr>
+      </w:pPr>
+      <w:r>
+        <w:t>Best algorithm vs. most data</w:t>
+      </w:r>
+    </w:p>
+    <w:p>
+      <w:pPr>
+        <w:pStyle w:val="ListParagraph"/>
+        <w:numPr>
+          <w:ilvl w:val="0"/>
+          <w:numId w:val="21"/>
+        </w:numPr>
+      </w:pPr>
+      <w:r>
+        <w:t>Large data rationale</w:t>
+      </w:r>
+    </w:p>
+    <w:p>
+      <w:pPr>
+        <w:pStyle w:val="ListParagraph"/>
+        <w:numPr>
+          <w:ilvl w:val="0"/>
+          <w:numId w:val="17"/>
+        </w:numPr>
+      </w:pPr>
+      <w:r>
+        <w:t>Features: g</w:t>
+      </w:r>
+      <w:r>
+        <w:t xml:space="preserve">iven input </w:t>
+      </w:r>
+      <w:r>
+        <w:rPr>
+          <w:i/>
+          <w:iCs/>
+        </w:rPr>
+        <w:t>x</w:t>
+      </w:r>
+      <w:r>
+        <w:t xml:space="preserve">, can human expert confidently predict </w:t>
+      </w:r>
+      <w:r>
+        <w:rPr>
+          <w:i/>
+          <w:iCs/>
+        </w:rPr>
+        <w:t>y</w:t>
+      </w:r>
+      <w:r>
+        <w:t>?</w:t>
+      </w:r>
+    </w:p>
+    <w:p>
+      <w:pPr>
+        <w:pStyle w:val="ListParagraph"/>
+        <w:numPr>
+          <w:ilvl w:val="0"/>
+          <w:numId w:val="17"/>
+        </w:numPr>
+      </w:pPr>
+      <w:r>
+        <w:t>Many parameters: features/hidden units</w:t>
+      </w:r>
+      <w:r>
+        <w:t xml:space="preserve"> (low bias)</w:t>
+      </w:r>
+    </w:p>
+    <w:p>
+      <w:pPr>
+        <w:pStyle w:val="ListParagraph"/>
+        <w:numPr>
+          <w:ilvl w:val="0"/>
+          <w:numId w:val="22"/>
+        </w:numPr>
+      </w:pPr>
+      <w:r>
+        <w:t xml:space="preserve">small </w:t>
+      </w:r>
+      <w:proofErr w:type="spellStart"/>
+      <w:r>
+        <w:t>J</w:t>
+      </w:r>
+      <w:r>
+        <w:rPr>
+          <w:vertAlign w:val="subscript"/>
+        </w:rPr>
+        <w:t>train</w:t>
+      </w:r>
+      <w:proofErr w:type="spellEnd"/>
+    </w:p>
+    <w:p>
+      <w:pPr>
+        <w:pStyle w:val="ListParagraph"/>
+        <w:numPr>
+          <w:ilvl w:val="0"/>
+          <w:numId w:val="17"/>
+        </w:numPr>
+      </w:pPr>
+      <w:r>
+        <w:t>very large training set: unlikely to overfit</w:t>
+      </w:r>
+      <w:r>
+        <w:t xml:space="preserve"> (low variance)</w:t>
+      </w:r>
+    </w:p>
+    <w:p>
+      <w:pPr>
+        <w:pStyle w:val="ListParagraph"/>
+        <w:numPr>
+          <w:ilvl w:val="0"/>
+          <w:numId w:val="22"/>
+        </w:numPr>
+      </w:pPr>
+      <w:proofErr w:type="spellStart"/>
+      <w:r>
+        <w:t>J</w:t>
+      </w:r>
+      <w:r>
+        <w:rPr>
+          <w:vertAlign w:val="subscript"/>
+        </w:rPr>
+        <w:t>train</w:t>
+      </w:r>
+      <w:proofErr w:type="spellEnd"/>
+      <w:r>
+        <w:t xml:space="preserve"> ~ </w:t>
+      </w:r>
+      <w:proofErr w:type="spellStart"/>
+      <w:r>
+        <w:t>J</w:t>
+      </w:r>
+      <w:r>
+        <w:rPr>
+          <w:vertAlign w:val="subscript"/>
+        </w:rPr>
+        <w:t>test</w:t>
+      </w:r>
+      <w:proofErr w:type="spellEnd"/>
+      <w:r>
+        <w:t xml:space="preserve"> (small)</w:t>
+      </w:r>
+    </w:p>
+    <w:p>
+      <w:pPr>
+        <w:pStyle w:val="ListParagraph"/>
+        <w:numPr>
+          <w:ilvl w:val="0"/>
+          <w:numId w:val="17"/>
+        </w:numPr>
+      </w:pPr>
+      <w:r>
+        <w:t>Can we obtain a large training set?</w:t>
+      </w:r>
+    </w:p>
+    <w:p/>
+    <w:p>
+      <w:pPr>
+        <w:rPr>
+          <w:i/>
+          <w:iCs/>
+        </w:rPr>
+      </w:pPr>
+      <w:r>
+        <w:rPr>
+          <w:i/>
+          <w:iCs/>
+        </w:rPr>
+        <w:t>Data</w:t>
+      </w:r>
+      <w:r>
+        <w:rPr>
+          <w:i/>
+          <w:iCs/>
+        </w:rPr>
+        <w:t>:</w:t>
+      </w:r>
+      <w:r>
+        <w:rPr>
+          <w:i/>
+          <w:iCs/>
+        </w:rPr>
+        <w:t xml:space="preserve"> training examples</w:t>
+      </w:r>
+    </w:p>
+    <w:p>
+      <w:pPr>
+        <w:rPr>
+          <w:i/>
+          <w:iCs/>
+        </w:rPr>
+      </w:pPr>
+      <w:r>
+        <w:rPr>
+          <w:i/>
+          <w:iCs/>
+        </w:rPr>
+        <w:t>Parameters: features</w:t>
+      </w:r>
     </w:p>
     <w:sectPr>
       <w:pgSz w:w="12240" w:h="15840"/>

</xml_diff>